<commit_message>
zu Blatt 3 Aufgabe 2 und 3
</commit_message>
<xml_diff>
--- a/Blatt-03/B03A03.docx
+++ b/Blatt-03/B03A03.docx
@@ -2,6 +2,178 @@
 <file path=word/document.xml><?xml version="1.0" encoding="utf-8"?>
 <w:document xmlns:wpc="http://schemas.microsoft.com/office/word/2010/wordprocessingCanvas" xmlns:cx="http://schemas.microsoft.com/office/drawing/2014/chartex" xmlns:cx1="http://schemas.microsoft.com/office/drawing/2015/9/8/chartex" xmlns:cx2="http://schemas.microsoft.com/office/drawing/2015/10/21/chartex" xmlns:mc="http://schemas.openxmlformats.org/markup-compatibility/2006" xmlns:o="urn:schemas-microsoft-com:office:office" xmlns:r="http://schemas.openxmlformats.org/officeDocument/2006/relationships" xmlns:m="http://schemas.openxmlformats.org/officeDocument/2006/math" xmlns:v="urn:schemas-microsoft-com:vml" xmlns:wp14="http://schemas.microsoft.com/office/word/2010/wordprocessingDrawing" xmlns:wp="http://schemas.openxmlformats.org/drawingml/2006/wordprocessingDrawing" xmlns:w10="urn:schemas-microsoft-com:office:word" xmlns:w="http://schemas.openxmlformats.org/wordprocessingml/2006/main" xmlns:w14="http://schemas.microsoft.com/office/word/2010/wordml" xmlns:w15="http://schemas.microsoft.com/office/word/2012/wordml" xmlns:w16se="http://schemas.microsoft.com/office/word/2015/wordml/symex" xmlns:wpg="http://schemas.microsoft.com/office/word/2010/wordprocessingGroup" xmlns:wpi="http://schemas.microsoft.com/office/word/2010/wordprocessingInk" xmlns:wne="http://schemas.microsoft.com/office/word/2006/wordml" xmlns:wps="http://schemas.microsoft.com/office/word/2010/wordprocessingShape" mc:Ignorable="w14 w15 w16se wp14">
   <w:body>
+    <w:p>
+      <w:bookmarkStart w:id="0" w:name="_GoBack"/>
+      <w:bookmarkEnd w:id="0"/>
+      <w:r>
+        <w:t>Aufgabe 2b)</w:t>
+      </w:r>
+    </w:p>
+    <w:p>
+      <w:r>
+        <w:t>Überlegung:</w:t>
+      </w:r>
+    </w:p>
+    <w:p>
+      <w:r>
+        <w:t xml:space="preserve">Wir wählen die Parameter so, dass die Anzahl an </w:t>
+      </w:r>
+      <w:proofErr w:type="spellStart"/>
+      <w:r>
+        <w:t>Turtles</w:t>
+      </w:r>
+      <w:proofErr w:type="spellEnd"/>
+      <w:r>
+        <w:t xml:space="preserve"> je kleiner, gleich und größer als die Anzahl an Patches. Wir wählen die Param</w:t>
+      </w:r>
+      <w:r>
+        <w:t>eter so, weil…</w:t>
+      </w:r>
+    </w:p>
+    <w:tbl>
+      <w:tblPr>
+        <w:tblStyle w:val="Tabellenraster"/>
+        <w:tblW w:w="0" w:type="auto"/>
+        <w:tblLook w:val="04A0" w:firstRow="1" w:lastRow="0" w:firstColumn="1" w:lastColumn="0" w:noHBand="0" w:noVBand="1"/>
+      </w:tblPr>
+      <w:tblGrid>
+        <w:gridCol w:w="3059"/>
+        <w:gridCol w:w="2982"/>
+        <w:gridCol w:w="3021"/>
+      </w:tblGrid>
+      <w:tr>
+        <w:tc>
+          <w:tcPr>
+            <w:tcW w:w="3059" w:type="dxa"/>
+          </w:tcPr>
+          <w:p>
+            <w:r>
+              <w:rPr>
+                <w:noProof/>
+              </w:rPr>
+              <w:drawing>
+                <wp:inline distT="0" distB="0" distL="0" distR="0">
+                  <wp:extent cx="1841500" cy="3029322"/>
+                  <wp:effectExtent l="0" t="0" r="6350" b="0"/>
+                  <wp:docPr id="2" name="Grafik 2" descr="C:\Users\DSedl\AppData\Local\Microsoft\Windows\INetCache\Content.Word\test 1.png"/>
+                  <wp:cNvGraphicFramePr>
+                    <a:graphicFrameLocks xmlns:a="http://schemas.openxmlformats.org/drawingml/2006/main" noChangeAspect="1"/>
+                  </wp:cNvGraphicFramePr>
+                  <a:graphic xmlns:a="http://schemas.openxmlformats.org/drawingml/2006/main">
+                    <a:graphicData uri="http://schemas.openxmlformats.org/drawingml/2006/picture">
+                      <pic:pic xmlns:pic="http://schemas.openxmlformats.org/drawingml/2006/picture">
+                        <pic:nvPicPr>
+                          <pic:cNvPr id="0" name="Picture 5" descr="C:\Users\DSedl\AppData\Local\Microsoft\Windows\INetCache\Content.Word\test 1.png"/>
+                          <pic:cNvPicPr>
+                            <a:picLocks noChangeAspect="1" noChangeArrowheads="1"/>
+                          </pic:cNvPicPr>
+                        </pic:nvPicPr>
+                        <pic:blipFill>
+                          <a:blip r:embed="rId5">
+                            <a:extLst>
+                              <a:ext uri="{28A0092B-C50C-407E-A947-70E740481C1C}">
+                                <a14:useLocalDpi xmlns:a14="http://schemas.microsoft.com/office/drawing/2010/main" val="0"/>
+                              </a:ext>
+                            </a:extLst>
+                          </a:blip>
+                          <a:srcRect/>
+                          <a:stretch>
+                            <a:fillRect/>
+                          </a:stretch>
+                        </pic:blipFill>
+                        <pic:spPr bwMode="auto">
+                          <a:xfrm>
+                            <a:off x="0" y="0"/>
+                            <a:ext cx="1859833" cy="3059480"/>
+                          </a:xfrm>
+                          <a:prstGeom prst="rect">
+                            <a:avLst/>
+                          </a:prstGeom>
+                          <a:noFill/>
+                          <a:ln>
+                            <a:noFill/>
+                          </a:ln>
+                        </pic:spPr>
+                      </pic:pic>
+                    </a:graphicData>
+                  </a:graphic>
+                </wp:inline>
+              </w:drawing>
+            </w:r>
+          </w:p>
+        </w:tc>
+        <w:tc>
+          <w:tcPr>
+            <w:tcW w:w="2982" w:type="dxa"/>
+          </w:tcPr>
+          <w:p>
+            <w:r>
+              <w:pict>
+                <v:shapetype id="_x0000_t75" coordsize="21600,21600" o:spt="75" o:preferrelative="t" path="m@4@5l@4@11@9@11@9@5xe" filled="f" stroked="f">
+                  <v:stroke joinstyle="miter"/>
+                  <v:formulas>
+                    <v:f eqn="if lineDrawn pixelLineWidth 0"/>
+                    <v:f eqn="sum @0 1 0"/>
+                    <v:f eqn="sum 0 0 @1"/>
+                    <v:f eqn="prod @2 1 2"/>
+                    <v:f eqn="prod @3 21600 pixelWidth"/>
+                    <v:f eqn="prod @3 21600 pixelHeight"/>
+                    <v:f eqn="sum @0 0 1"/>
+                    <v:f eqn="prod @6 1 2"/>
+                    <v:f eqn="prod @7 21600 pixelWidth"/>
+                    <v:f eqn="sum @8 21600 0"/>
+                    <v:f eqn="prod @7 21600 pixelHeight"/>
+                    <v:f eqn="sum @10 21600 0"/>
+                  </v:formulas>
+                  <v:path o:extrusionok="f" gradientshapeok="t" o:connecttype="rect"/>
+                  <o:lock v:ext="edit" aspectratio="t"/>
+                </v:shapetype>
+                <v:shape id="_x0000_i1025" type="#_x0000_t75" style="width:141.5pt;height:238.15pt">
+                  <v:imagedata r:id="rId6" o:title="test 2"/>
+                </v:shape>
+              </w:pict>
+            </w:r>
+          </w:p>
+        </w:tc>
+        <w:tc>
+          <w:tcPr>
+            <w:tcW w:w="3021" w:type="dxa"/>
+          </w:tcPr>
+          <w:p>
+            <w:r>
+              <w:pict>
+                <v:shape id="_x0000_i1026" type="#_x0000_t75" style="width:143.5pt;height:242.1pt">
+                  <v:imagedata r:id="rId7" o:title="test 3"/>
+                </v:shape>
+              </w:pict>
+            </w:r>
+          </w:p>
+        </w:tc>
+      </w:tr>
+    </w:tbl>
+    <w:p>
+      <w:r>
+        <w:t xml:space="preserve">Je höher die Anzahl an </w:t>
+      </w:r>
+      <w:proofErr w:type="spellStart"/>
+      <w:r>
+        <w:t>Turtles</w:t>
+      </w:r>
+      <w:proofErr w:type="spellEnd"/>
+      <w:r>
+        <w:t xml:space="preserve"> desto näher kommt der Versuch an die maximale Entropie.</w:t>
+      </w:r>
+    </w:p>
+    <w:p>
+      <w:r>
+        <w:t>Welchen Bezug hat das implementierte Modell zur informationstheoretischen Entropie?</w:t>
+      </w:r>
+    </w:p>
+    <w:p>
+      <w:r>
+        <w:t>???</w:t>
+      </w:r>
+    </w:p>
     <w:p>
       <w:r>
         <w:rPr>
@@ -10,7 +182,7 @@
         <mc:AlternateContent>
           <mc:Choice Requires="wps">
             <w:drawing>
-              <wp:anchor distT="0" distB="0" distL="114300" distR="114300" simplePos="0" relativeHeight="251661312" behindDoc="0" locked="0" layoutInCell="1" allowOverlap="1" wp14:anchorId="166437C5" wp14:editId="1DBC3ADD">
+              <wp:anchor distT="0" distB="0" distL="114300" distR="114300" simplePos="0" relativeHeight="251660288" behindDoc="0" locked="0" layoutInCell="1" allowOverlap="1" wp14:anchorId="2FADDC68" wp14:editId="3BED484A">
                 <wp:simplePos x="0" y="0"/>
                 <wp:positionH relativeFrom="column">
                   <wp:posOffset>973455</wp:posOffset>
@@ -54,27 +226,14 @@
                             <w:r>
                               <w:t xml:space="preserve">Definition </w:t>
                             </w:r>
-                            <w:r>
-                              <w:fldChar w:fldCharType="begin"/>
-                            </w:r>
-                            <w:r>
-                              <w:instrText xml:space="preserve"> SEQ Definition \* ARABIC </w:instrText>
-                            </w:r>
-                            <w:r>
-                              <w:fldChar w:fldCharType="separate"/>
-                            </w:r>
-                            <w:r>
-                              <w:rPr>
-                                <w:noProof/>
-                              </w:rPr>
-                              <w:t>1</w:t>
-                            </w:r>
-                            <w:r>
-                              <w:rPr>
-                                <w:noProof/>
-                              </w:rPr>
-                              <w:fldChar w:fldCharType="end"/>
-                            </w:r>
+                            <w:fldSimple w:instr=" SEQ Definition \* ARABIC ">
+                              <w:r>
+                                <w:rPr>
+                                  <w:noProof/>
+                                </w:rPr>
+                                <w:t>1</w:t>
+                              </w:r>
+                            </w:fldSimple>
                             <w:r>
                               <w:t xml:space="preserve"> rationaler Agent</w:t>
                             </w:r>
@@ -95,11 +254,11 @@
           </mc:Choice>
           <mc:Fallback>
             <w:pict>
-              <v:shapetype w14:anchorId="166437C5" id="_x0000_t202" coordsize="21600,21600" o:spt="202" path="m,l,21600r21600,l21600,xe">
+              <v:shapetype w14:anchorId="2FADDC68" id="_x0000_t202" coordsize="21600,21600" o:spt="202" path="m,l,21600r21600,l21600,xe">
                 <v:stroke joinstyle="miter"/>
                 <v:path gradientshapeok="t" o:connecttype="rect"/>
               </v:shapetype>
-              <v:shape id="Textfeld 1" o:spid="_x0000_s1026" type="#_x0000_t202" style="position:absolute;margin-left:76.65pt;margin-top:93pt;width:312pt;height:.05pt;z-index:251661312;visibility:visible;mso-wrap-style:square;mso-wrap-distance-left:9pt;mso-wrap-distance-top:0;mso-wrap-distance-right:9pt;mso-wrap-distance-bottom:0;mso-position-horizontal:absolute;mso-position-horizontal-relative:text;mso-position-vertical:absolute;mso-position-vertical-relative:text;v-text-anchor:top" o:gfxdata="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" stroked="f">
+              <v:shape id="Textfeld 1" o:spid="_x0000_s1026" type="#_x0000_t202" style="position:absolute;margin-left:76.65pt;margin-top:93pt;width:312pt;height:.05pt;z-index:251660288;visibility:visible;mso-wrap-style:square;mso-wrap-distance-left:9pt;mso-wrap-distance-top:0;mso-wrap-distance-right:9pt;mso-wrap-distance-bottom:0;mso-position-horizontal:absolute;mso-position-horizontal-relative:text;mso-position-vertical:absolute;mso-position-vertical-relative:text;v-text-anchor:top" o:gfxdata="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" stroked="f">
                 <v:textbox style="mso-fit-shape-to-text:t" inset="0,0,0,0">
                   <w:txbxContent>
                     <w:p>
@@ -112,27 +271,14 @@
                       <w:r>
                         <w:t xml:space="preserve">Definition </w:t>
                       </w:r>
-                      <w:r>
-                        <w:fldChar w:fldCharType="begin"/>
-                      </w:r>
-                      <w:r>
-                        <w:instrText xml:space="preserve"> SEQ Definition \* ARABIC </w:instrText>
-                      </w:r>
-                      <w:r>
-                        <w:fldChar w:fldCharType="separate"/>
-                      </w:r>
-                      <w:r>
-                        <w:rPr>
-                          <w:noProof/>
-                        </w:rPr>
-                        <w:t>1</w:t>
-                      </w:r>
-                      <w:r>
-                        <w:rPr>
-                          <w:noProof/>
-                        </w:rPr>
-                        <w:fldChar w:fldCharType="end"/>
-                      </w:r>
+                      <w:fldSimple w:instr=" SEQ Definition \* ARABIC ">
+                        <w:r>
+                          <w:rPr>
+                            <w:noProof/>
+                          </w:rPr>
+                          <w:t>1</w:t>
+                        </w:r>
+                      </w:fldSimple>
                       <w:r>
                         <w:t xml:space="preserve"> rationaler Agent</w:t>
                       </w:r>
@@ -157,7 +303,7 @@
         <mc:AlternateContent>
           <mc:Choice Requires="wps">
             <w:drawing>
-              <wp:anchor distT="45720" distB="45720" distL="114300" distR="114300" simplePos="0" relativeHeight="251659264" behindDoc="0" locked="0" layoutInCell="1" allowOverlap="1" wp14:anchorId="24A72A5A" wp14:editId="3C109670">
+              <wp:anchor distT="45720" distB="45720" distL="114300" distR="114300" simplePos="0" relativeHeight="251659264" behindDoc="0" locked="0" layoutInCell="1" allowOverlap="1" wp14:anchorId="18FB15CD" wp14:editId="738027EB">
                 <wp:simplePos x="0" y="0"/>
                 <wp:positionH relativeFrom="column">
                   <wp:posOffset>973455</wp:posOffset>
@@ -254,11 +400,7 @@
           </mc:Choice>
           <mc:Fallback>
             <w:pict>
-              <v:shapetype w14:anchorId="24A72A5A" id="_x0000_t202" coordsize="21600,21600" o:spt="202" path="m,l,21600r21600,l21600,xe">
-                <v:stroke joinstyle="miter"/>
-                <v:path gradientshapeok="t" o:connecttype="rect"/>
-              </v:shapetype>
-              <v:shape id="Textfeld 2" o:spid="_x0000_s1027" type="#_x0000_t202" style="position:absolute;margin-left:76.65pt;margin-top:-7.85pt;width:312pt;height:73.85pt;z-index:251659264;visibility:visible;mso-wrap-style:square;mso-width-percent:0;mso-height-percent:200;mso-wrap-distance-left:9pt;mso-wrap-distance-top:3.6pt;mso-wrap-distance-right:9pt;mso-wrap-distance-bottom:3.6pt;mso-position-horizontal:absolute;mso-position-horizontal-relative:text;mso-position-vertical:absolute;mso-position-vertical-relative:text;mso-width-percent:0;mso-height-percent:200;mso-width-relative:margin;mso-height-relative:margin;v-text-anchor:top" o:gfxdata="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">
+              <v:shape w14:anchorId="18FB15CD" id="Textfeld 2" o:spid="_x0000_s1027" type="#_x0000_t202" style="position:absolute;margin-left:76.65pt;margin-top:-7.85pt;width:312pt;height:73.85pt;z-index:251659264;visibility:visible;mso-wrap-style:square;mso-width-percent:0;mso-height-percent:200;mso-wrap-distance-left:9pt;mso-wrap-distance-top:3.6pt;mso-wrap-distance-right:9pt;mso-wrap-distance-bottom:3.6pt;mso-position-horizontal:absolute;mso-position-horizontal-relative:text;mso-position-vertical:absolute;mso-position-vertical-relative:text;mso-width-percent:0;mso-height-percent:200;mso-width-relative:margin;mso-height-relative:margin;v-text-anchor:top" o:gfxdata="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">
                 <v:textbox style="mso-fit-shape-to-text:t">
                   <w:txbxContent>
                     <w:p>
@@ -392,7 +534,11 @@
         <w:t>ie 16 rational.</w:t>
       </w:r>
     </w:p>
-    <w:p/>
+    <w:p>
+      <w:r>
+        <w:t>???</w:t>
+      </w:r>
+    </w:p>
     <w:p>
       <w:r>
         <w:t>Aufgabe 3b)</w:t>
@@ -400,6 +546,7 @@
     </w:p>
     <w:p>
       <w:r>
+        <w:lastRenderedPageBreak/>
         <w:t>Performancemaß P‘: Anzahl sauberer Zellen</w:t>
       </w:r>
       <w:r>
@@ -807,7 +954,6 @@
         <w:keepNext/>
       </w:pPr>
       <w:r>
-        <w:lastRenderedPageBreak/>
         <w:t xml:space="preserve">Tabelle </w:t>
       </w:r>
       <w:fldSimple w:instr=" SEQ Tabelle \* ARABIC ">
@@ -968,31 +1114,11 @@
       </w:r>
     </w:p>
     <w:p>
-      <w:bookmarkStart w:id="0" w:name="_GoBack"/>
-      <w:bookmarkEnd w:id="0"/>
-      <w:r>
+      <w:r>
+        <w:lastRenderedPageBreak/>
         <w:pict>
-          <v:shapetype id="_x0000_t75" coordsize="21600,21600" o:spt="75" o:preferrelative="t" path="m@4@5l@4@11@9@11@9@5xe" filled="f" stroked="f">
-            <v:stroke joinstyle="miter"/>
-            <v:formulas>
-              <v:f eqn="if lineDrawn pixelLineWidth 0"/>
-              <v:f eqn="sum @0 1 0"/>
-              <v:f eqn="sum 0 0 @1"/>
-              <v:f eqn="prod @2 1 2"/>
-              <v:f eqn="prod @3 21600 pixelWidth"/>
-              <v:f eqn="prod @3 21600 pixelHeight"/>
-              <v:f eqn="sum @0 0 1"/>
-              <v:f eqn="prod @6 1 2"/>
-              <v:f eqn="prod @7 21600 pixelWidth"/>
-              <v:f eqn="sum @8 21600 0"/>
-              <v:f eqn="prod @7 21600 pixelHeight"/>
-              <v:f eqn="sum @10 21600 0"/>
-            </v:formulas>
-            <v:path o:extrusionok="f" gradientshapeok="t" o:connecttype="rect"/>
-            <o:lock v:ext="edit" aspectratio="t"/>
-          </v:shapetype>
-          <v:shape id="_x0000_i1026" type="#_x0000_t75" style="width:453.45pt;height:335.95pt">
-            <v:imagedata r:id="rId5" o:title="B03A03f"/>
+          <v:shape id="_x0000_i1027" type="#_x0000_t75" style="width:453.45pt;height:335.95pt">
+            <v:imagedata r:id="rId8" o:title="B03A03f"/>
           </v:shape>
         </w:pict>
       </w:r>
@@ -1669,7 +1795,6 @@
     </w:p>
     <w:p>
       <w:r>
-        <w:lastRenderedPageBreak/>
         <w:t>Die Wahrnehmungsf</w:t>
       </w:r>
       <w:r>
@@ -1787,9 +1912,10 @@
         <w:rPr>
           <w:sz w:val="21"/>
         </w:rPr>
+        <w:lastRenderedPageBreak/>
         <w:pict>
-          <v:shape id="_x0000_i1025" type="#_x0000_t75" style="width:453.1pt;height:352.25pt">
-            <v:imagedata r:id="rId6" o:title="B03A03e"/>
+          <v:shape id="_x0000_i1028" type="#_x0000_t75" style="width:453.1pt;height:352.25pt">
+            <v:imagedata r:id="rId9" o:title="B03A03e"/>
           </v:shape>
         </w:pict>
       </w:r>

</xml_diff>